<commit_message>
Made changes to doc, converted one figure
</commit_message>
<xml_diff>
--- a/CGM Code/R Functions Paper/PLOS One/New Figures/Figure 1.docx
+++ b/CGM Code/R Functions Paper/PLOS One/New Figures/Figure 1.docx
@@ -1,6 +1,6 @@
 
 <file path=word/document.xml><?xml version="1.0" encoding="utf-8"?>
-<w:document xmlns:wpc="http://schemas.microsoft.com/office/word/2010/wordprocessingCanvas" xmlns:cx="http://schemas.microsoft.com/office/drawing/2014/chartex" xmlns:cx1="http://schemas.microsoft.com/office/drawing/2015/9/8/chartex" xmlns:cx2="http://schemas.microsoft.com/office/drawing/2015/10/21/chartex" xmlns:cx3="http://schemas.microsoft.com/office/drawing/2016/5/9/chartex" xmlns:cx4="http://schemas.microsoft.com/office/drawing/2016/5/10/chartex" xmlns:cx5="http://schemas.microsoft.com/office/drawing/2016/5/11/chartex" xmlns:cx6="http://schemas.microsoft.com/office/drawing/2016/5/12/chartex" xmlns:cx7="http://schemas.microsoft.com/office/drawing/2016/5/13/chartex" xmlns:cx8="http://schemas.microsoft.com/office/drawing/2016/5/14/chartex" xmlns:mc="http://schemas.openxmlformats.org/markup-compatibility/2006" xmlns:aink="http://schemas.microsoft.com/office/drawing/2016/ink" xmlns:am3d="http://schemas.microsoft.com/office/drawing/2017/model3d" xmlns:o="urn:schemas-microsoft-com:office:office" xmlns:r="http://schemas.openxmlformats.org/officeDocument/2006/relationships" xmlns:m="http://schemas.openxmlformats.org/officeDocument/2006/math" xmlns:v="urn:schemas-microsoft-com:vml" xmlns:wp14="http://schemas.microsoft.com/office/word/2010/wordprocessingDrawing" xmlns:wp="http://schemas.openxmlformats.org/drawingml/2006/wordprocessingDrawing" xmlns:w10="urn:schemas-microsoft-com:office:word" xmlns:w="http://schemas.openxmlformats.org/wordprocessingml/2006/main" xmlns:w14="http://schemas.microsoft.com/office/word/2010/wordml" xmlns:w15="http://schemas.microsoft.com/office/word/2012/wordml" xmlns:w16cid="http://schemas.microsoft.com/office/word/2016/wordml/cid" xmlns:w16se="http://schemas.microsoft.com/office/word/2015/wordml/symex" xmlns:wpg="http://schemas.microsoft.com/office/word/2010/wordprocessingGroup" xmlns:wpi="http://schemas.microsoft.com/office/word/2010/wordprocessingInk" xmlns:wne="http://schemas.microsoft.com/office/word/2006/wordml" xmlns:wps="http://schemas.microsoft.com/office/word/2010/wordprocessingShape" mc:Ignorable="w14 w15 w16se w16cid wp14">
+<w:document xmlns:wpc="http://schemas.microsoft.com/office/word/2010/wordprocessingCanvas" xmlns:cx="http://schemas.microsoft.com/office/drawing/2014/chartex" xmlns:cx1="http://schemas.microsoft.com/office/drawing/2015/9/8/chartex" xmlns:mc="http://schemas.openxmlformats.org/markup-compatibility/2006" xmlns:o="urn:schemas-microsoft-com:office:office" xmlns:r="http://schemas.openxmlformats.org/officeDocument/2006/relationships" xmlns:m="http://schemas.openxmlformats.org/officeDocument/2006/math" xmlns:v="urn:schemas-microsoft-com:vml" xmlns:wp14="http://schemas.microsoft.com/office/word/2010/wordprocessingDrawing" xmlns:wp="http://schemas.openxmlformats.org/drawingml/2006/wordprocessingDrawing" xmlns:w10="urn:schemas-microsoft-com:office:word" xmlns:w="http://schemas.openxmlformats.org/wordprocessingml/2006/main" xmlns:w14="http://schemas.microsoft.com/office/word/2010/wordml" xmlns:w15="http://schemas.microsoft.com/office/word/2012/wordml" xmlns:w16se="http://schemas.microsoft.com/office/word/2015/wordml/symex" xmlns:wpg="http://schemas.microsoft.com/office/word/2010/wordprocessingGroup" xmlns:wpi="http://schemas.microsoft.com/office/word/2010/wordprocessingInk" xmlns:wne="http://schemas.microsoft.com/office/word/2006/wordml" xmlns:wps="http://schemas.microsoft.com/office/word/2010/wordprocessingShape" mc:Ignorable="w14 w15 w16se wp14">
   <w:body>
     <w:p>
       <w:pPr>
@@ -15,16 +15,16 @@
           <w:noProof/>
         </w:rPr>
         <w:drawing>
-          <wp:anchor distT="0" distB="0" distL="114300" distR="114300" simplePos="0" relativeHeight="251658240" behindDoc="0" locked="0" layoutInCell="1" allowOverlap="1" wp14:anchorId="53F9E857" wp14:editId="04D0FBD4">
+          <wp:anchor distT="0" distB="0" distL="114300" distR="114300" simplePos="0" relativeHeight="251658240" behindDoc="0" locked="0" layoutInCell="1" allowOverlap="1" wp14:anchorId="53F9E857" wp14:editId="06CBBE7F">
             <wp:simplePos x="0" y="0"/>
             <wp:positionH relativeFrom="column">
-              <wp:posOffset>6485890</wp:posOffset>
+              <wp:posOffset>6035040</wp:posOffset>
             </wp:positionH>
             <wp:positionV relativeFrom="paragraph">
-              <wp:posOffset>1481455</wp:posOffset>
+              <wp:posOffset>1373505</wp:posOffset>
             </wp:positionV>
             <wp:extent cx="1911427" cy="2386117"/>
-            <wp:effectExtent l="0" t="0" r="0" b="1905"/>
+            <wp:effectExtent l="0" t="0" r="0" b="0"/>
             <wp:wrapNone/>
             <wp:docPr id="2" name="Picture 2"/>
             <wp:cNvGraphicFramePr>
@@ -150,7 +150,7 @@
 </file>
 
 <file path=word/endnotes.xml><?xml version="1.0" encoding="utf-8"?>
-<w:endnotes xmlns:wpc="http://schemas.microsoft.com/office/word/2010/wordprocessingCanvas" xmlns:cx="http://schemas.microsoft.com/office/drawing/2014/chartex" xmlns:cx1="http://schemas.microsoft.com/office/drawing/2015/9/8/chartex" xmlns:cx2="http://schemas.microsoft.com/office/drawing/2015/10/21/chartex" xmlns:cx3="http://schemas.microsoft.com/office/drawing/2016/5/9/chartex" xmlns:cx4="http://schemas.microsoft.com/office/drawing/2016/5/10/chartex" xmlns:cx5="http://schemas.microsoft.com/office/drawing/2016/5/11/chartex" xmlns:cx6="http://schemas.microsoft.com/office/drawing/2016/5/12/chartex" xmlns:cx7="http://schemas.microsoft.com/office/drawing/2016/5/13/chartex" xmlns:cx8="http://schemas.microsoft.com/office/drawing/2016/5/14/chartex" xmlns:mc="http://schemas.openxmlformats.org/markup-compatibility/2006" xmlns:aink="http://schemas.microsoft.com/office/drawing/2016/ink" xmlns:am3d="http://schemas.microsoft.com/office/drawing/2017/model3d" xmlns:o="urn:schemas-microsoft-com:office:office" xmlns:r="http://schemas.openxmlformats.org/officeDocument/2006/relationships" xmlns:m="http://schemas.openxmlformats.org/officeDocument/2006/math" xmlns:v="urn:schemas-microsoft-com:vml" xmlns:wp14="http://schemas.microsoft.com/office/word/2010/wordprocessingDrawing" xmlns:wp="http://schemas.openxmlformats.org/drawingml/2006/wordprocessingDrawing" xmlns:w10="urn:schemas-microsoft-com:office:word" xmlns:w="http://schemas.openxmlformats.org/wordprocessingml/2006/main" xmlns:w14="http://schemas.microsoft.com/office/word/2010/wordml" xmlns:w15="http://schemas.microsoft.com/office/word/2012/wordml" xmlns:w16cid="http://schemas.microsoft.com/office/word/2016/wordml/cid" xmlns:w16se="http://schemas.microsoft.com/office/word/2015/wordml/symex" xmlns:wpg="http://schemas.microsoft.com/office/word/2010/wordprocessingGroup" xmlns:wpi="http://schemas.microsoft.com/office/word/2010/wordprocessingInk" xmlns:wne="http://schemas.microsoft.com/office/word/2006/wordml" xmlns:wps="http://schemas.microsoft.com/office/word/2010/wordprocessingShape" mc:Ignorable="w14 w15 w16se w16cid wp14">
+<w:endnotes xmlns:wpc="http://schemas.microsoft.com/office/word/2010/wordprocessingCanvas" xmlns:cx="http://schemas.microsoft.com/office/drawing/2014/chartex" xmlns:cx1="http://schemas.microsoft.com/office/drawing/2015/9/8/chartex" xmlns:mc="http://schemas.openxmlformats.org/markup-compatibility/2006" xmlns:o="urn:schemas-microsoft-com:office:office" xmlns:r="http://schemas.openxmlformats.org/officeDocument/2006/relationships" xmlns:m="http://schemas.openxmlformats.org/officeDocument/2006/math" xmlns:v="urn:schemas-microsoft-com:vml" xmlns:wp14="http://schemas.microsoft.com/office/word/2010/wordprocessingDrawing" xmlns:wp="http://schemas.openxmlformats.org/drawingml/2006/wordprocessingDrawing" xmlns:w10="urn:schemas-microsoft-com:office:word" xmlns:w="http://schemas.openxmlformats.org/wordprocessingml/2006/main" xmlns:w14="http://schemas.microsoft.com/office/word/2010/wordml" xmlns:w15="http://schemas.microsoft.com/office/word/2012/wordml" xmlns:w16se="http://schemas.microsoft.com/office/word/2015/wordml/symex" xmlns:wpg="http://schemas.microsoft.com/office/word/2010/wordprocessingGroup" xmlns:wpi="http://schemas.microsoft.com/office/word/2010/wordprocessingInk" xmlns:wne="http://schemas.microsoft.com/office/word/2006/wordml" xmlns:wps="http://schemas.microsoft.com/office/word/2010/wordprocessingShape" mc:Ignorable="w14 w15 w16se wp14">
   <w:endnote w:type="separator" w:id="-1">
     <w:p>
       <w:r>
@@ -169,7 +169,7 @@
 </file>
 
 <file path=word/footer1.xml><?xml version="1.0" encoding="utf-8"?>
-<w:ftr xmlns:wpc="http://schemas.microsoft.com/office/word/2010/wordprocessingCanvas" xmlns:cx="http://schemas.microsoft.com/office/drawing/2014/chartex" xmlns:cx1="http://schemas.microsoft.com/office/drawing/2015/9/8/chartex" xmlns:cx2="http://schemas.microsoft.com/office/drawing/2015/10/21/chartex" xmlns:cx3="http://schemas.microsoft.com/office/drawing/2016/5/9/chartex" xmlns:cx4="http://schemas.microsoft.com/office/drawing/2016/5/10/chartex" xmlns:cx5="http://schemas.microsoft.com/office/drawing/2016/5/11/chartex" xmlns:cx6="http://schemas.microsoft.com/office/drawing/2016/5/12/chartex" xmlns:cx7="http://schemas.microsoft.com/office/drawing/2016/5/13/chartex" xmlns:cx8="http://schemas.microsoft.com/office/drawing/2016/5/14/chartex" xmlns:mc="http://schemas.openxmlformats.org/markup-compatibility/2006" xmlns:aink="http://schemas.microsoft.com/office/drawing/2016/ink" xmlns:am3d="http://schemas.microsoft.com/office/drawing/2017/model3d" xmlns:o="urn:schemas-microsoft-com:office:office" xmlns:r="http://schemas.openxmlformats.org/officeDocument/2006/relationships" xmlns:m="http://schemas.openxmlformats.org/officeDocument/2006/math" xmlns:v="urn:schemas-microsoft-com:vml" xmlns:wp14="http://schemas.microsoft.com/office/word/2010/wordprocessingDrawing" xmlns:wp="http://schemas.openxmlformats.org/drawingml/2006/wordprocessingDrawing" xmlns:w10="urn:schemas-microsoft-com:office:word" xmlns:w="http://schemas.openxmlformats.org/wordprocessingml/2006/main" xmlns:w14="http://schemas.microsoft.com/office/word/2010/wordml" xmlns:w15="http://schemas.microsoft.com/office/word/2012/wordml" xmlns:w16cid="http://schemas.microsoft.com/office/word/2016/wordml/cid" xmlns:w16se="http://schemas.microsoft.com/office/word/2015/wordml/symex" xmlns:wpg="http://schemas.microsoft.com/office/word/2010/wordprocessingGroup" xmlns:wpi="http://schemas.microsoft.com/office/word/2010/wordprocessingInk" xmlns:wne="http://schemas.microsoft.com/office/word/2006/wordml" xmlns:wps="http://schemas.microsoft.com/office/word/2010/wordprocessingShape" mc:Ignorable="w14 w15 w16se w16cid wp14">
+<w:ftr xmlns:wpc="http://schemas.microsoft.com/office/word/2010/wordprocessingCanvas" xmlns:cx="http://schemas.microsoft.com/office/drawing/2014/chartex" xmlns:cx1="http://schemas.microsoft.com/office/drawing/2015/9/8/chartex" xmlns:mc="http://schemas.openxmlformats.org/markup-compatibility/2006" xmlns:o="urn:schemas-microsoft-com:office:office" xmlns:r="http://schemas.openxmlformats.org/officeDocument/2006/relationships" xmlns:m="http://schemas.openxmlformats.org/officeDocument/2006/math" xmlns:v="urn:schemas-microsoft-com:vml" xmlns:wp14="http://schemas.microsoft.com/office/word/2010/wordprocessingDrawing" xmlns:wp="http://schemas.openxmlformats.org/drawingml/2006/wordprocessingDrawing" xmlns:w10="urn:schemas-microsoft-com:office:word" xmlns:w="http://schemas.openxmlformats.org/wordprocessingml/2006/main" xmlns:w14="http://schemas.microsoft.com/office/word/2010/wordml" xmlns:w15="http://schemas.microsoft.com/office/word/2012/wordml" xmlns:w16se="http://schemas.microsoft.com/office/word/2015/wordml/symex" xmlns:wpg="http://schemas.microsoft.com/office/word/2010/wordprocessingGroup" xmlns:wpi="http://schemas.microsoft.com/office/word/2010/wordprocessingInk" xmlns:wne="http://schemas.microsoft.com/office/word/2006/wordml" xmlns:wps="http://schemas.microsoft.com/office/word/2010/wordprocessingShape" mc:Ignorable="w14 w15 w16se wp14">
   <w:p>
     <w:pPr>
       <w:pStyle w:val="Footer"/>
@@ -207,7 +207,7 @@
 </file>
 
 <file path=word/footer2.xml><?xml version="1.0" encoding="utf-8"?>
-<w:ftr xmlns:wpc="http://schemas.microsoft.com/office/word/2010/wordprocessingCanvas" xmlns:cx="http://schemas.microsoft.com/office/drawing/2014/chartex" xmlns:cx1="http://schemas.microsoft.com/office/drawing/2015/9/8/chartex" xmlns:cx2="http://schemas.microsoft.com/office/drawing/2015/10/21/chartex" xmlns:cx3="http://schemas.microsoft.com/office/drawing/2016/5/9/chartex" xmlns:cx4="http://schemas.microsoft.com/office/drawing/2016/5/10/chartex" xmlns:cx5="http://schemas.microsoft.com/office/drawing/2016/5/11/chartex" xmlns:cx6="http://schemas.microsoft.com/office/drawing/2016/5/12/chartex" xmlns:cx7="http://schemas.microsoft.com/office/drawing/2016/5/13/chartex" xmlns:cx8="http://schemas.microsoft.com/office/drawing/2016/5/14/chartex" xmlns:mc="http://schemas.openxmlformats.org/markup-compatibility/2006" xmlns:aink="http://schemas.microsoft.com/office/drawing/2016/ink" xmlns:am3d="http://schemas.microsoft.com/office/drawing/2017/model3d" xmlns:o="urn:schemas-microsoft-com:office:office" xmlns:r="http://schemas.openxmlformats.org/officeDocument/2006/relationships" xmlns:m="http://schemas.openxmlformats.org/officeDocument/2006/math" xmlns:v="urn:schemas-microsoft-com:vml" xmlns:wp14="http://schemas.microsoft.com/office/word/2010/wordprocessingDrawing" xmlns:wp="http://schemas.openxmlformats.org/drawingml/2006/wordprocessingDrawing" xmlns:w10="urn:schemas-microsoft-com:office:word" xmlns:w="http://schemas.openxmlformats.org/wordprocessingml/2006/main" xmlns:w14="http://schemas.microsoft.com/office/word/2010/wordml" xmlns:w15="http://schemas.microsoft.com/office/word/2012/wordml" xmlns:w16cid="http://schemas.microsoft.com/office/word/2016/wordml/cid" xmlns:w16se="http://schemas.microsoft.com/office/word/2015/wordml/symex" xmlns:wpg="http://schemas.microsoft.com/office/word/2010/wordprocessingGroup" xmlns:wpi="http://schemas.microsoft.com/office/word/2010/wordprocessingInk" xmlns:wne="http://schemas.microsoft.com/office/word/2006/wordml" xmlns:wps="http://schemas.microsoft.com/office/word/2010/wordprocessingShape" mc:Ignorable="w14 w15 w16se w16cid wp14">
+<w:ftr xmlns:wpc="http://schemas.microsoft.com/office/word/2010/wordprocessingCanvas" xmlns:cx="http://schemas.microsoft.com/office/drawing/2014/chartex" xmlns:cx1="http://schemas.microsoft.com/office/drawing/2015/9/8/chartex" xmlns:mc="http://schemas.openxmlformats.org/markup-compatibility/2006" xmlns:o="urn:schemas-microsoft-com:office:office" xmlns:r="http://schemas.openxmlformats.org/officeDocument/2006/relationships" xmlns:m="http://schemas.openxmlformats.org/officeDocument/2006/math" xmlns:v="urn:schemas-microsoft-com:vml" xmlns:wp14="http://schemas.microsoft.com/office/word/2010/wordprocessingDrawing" xmlns:wp="http://schemas.openxmlformats.org/drawingml/2006/wordprocessingDrawing" xmlns:w10="urn:schemas-microsoft-com:office:word" xmlns:w="http://schemas.openxmlformats.org/wordprocessingml/2006/main" xmlns:w14="http://schemas.microsoft.com/office/word/2010/wordml" xmlns:w15="http://schemas.microsoft.com/office/word/2012/wordml" xmlns:w16se="http://schemas.microsoft.com/office/word/2015/wordml/symex" xmlns:wpg="http://schemas.microsoft.com/office/word/2010/wordprocessingGroup" xmlns:wpi="http://schemas.microsoft.com/office/word/2010/wordprocessingInk" xmlns:wne="http://schemas.microsoft.com/office/word/2006/wordml" xmlns:wps="http://schemas.microsoft.com/office/word/2010/wordprocessingShape" mc:Ignorable="w14 w15 w16se wp14">
   <w:p>
     <w:pPr>
       <w:pStyle w:val="Footer"/>
@@ -304,7 +304,7 @@
 </file>
 
 <file path=word/footnotes.xml><?xml version="1.0" encoding="utf-8"?>
-<w:footnotes xmlns:wpc="http://schemas.microsoft.com/office/word/2010/wordprocessingCanvas" xmlns:cx="http://schemas.microsoft.com/office/drawing/2014/chartex" xmlns:cx1="http://schemas.microsoft.com/office/drawing/2015/9/8/chartex" xmlns:cx2="http://schemas.microsoft.com/office/drawing/2015/10/21/chartex" xmlns:cx3="http://schemas.microsoft.com/office/drawing/2016/5/9/chartex" xmlns:cx4="http://schemas.microsoft.com/office/drawing/2016/5/10/chartex" xmlns:cx5="http://schemas.microsoft.com/office/drawing/2016/5/11/chartex" xmlns:cx6="http://schemas.microsoft.com/office/drawing/2016/5/12/chartex" xmlns:cx7="http://schemas.microsoft.com/office/drawing/2016/5/13/chartex" xmlns:cx8="http://schemas.microsoft.com/office/drawing/2016/5/14/chartex" xmlns:mc="http://schemas.openxmlformats.org/markup-compatibility/2006" xmlns:aink="http://schemas.microsoft.com/office/drawing/2016/ink" xmlns:am3d="http://schemas.microsoft.com/office/drawing/2017/model3d" xmlns:o="urn:schemas-microsoft-com:office:office" xmlns:r="http://schemas.openxmlformats.org/officeDocument/2006/relationships" xmlns:m="http://schemas.openxmlformats.org/officeDocument/2006/math" xmlns:v="urn:schemas-microsoft-com:vml" xmlns:wp14="http://schemas.microsoft.com/office/word/2010/wordprocessingDrawing" xmlns:wp="http://schemas.openxmlformats.org/drawingml/2006/wordprocessingDrawing" xmlns:w10="urn:schemas-microsoft-com:office:word" xmlns:w="http://schemas.openxmlformats.org/wordprocessingml/2006/main" xmlns:w14="http://schemas.microsoft.com/office/word/2010/wordml" xmlns:w15="http://schemas.microsoft.com/office/word/2012/wordml" xmlns:w16cid="http://schemas.microsoft.com/office/word/2016/wordml/cid" xmlns:w16se="http://schemas.microsoft.com/office/word/2015/wordml/symex" xmlns:wpg="http://schemas.microsoft.com/office/word/2010/wordprocessingGroup" xmlns:wpi="http://schemas.microsoft.com/office/word/2010/wordprocessingInk" xmlns:wne="http://schemas.microsoft.com/office/word/2006/wordml" xmlns:wps="http://schemas.microsoft.com/office/word/2010/wordprocessingShape" mc:Ignorable="w14 w15 w16se w16cid wp14">
+<w:footnotes xmlns:wpc="http://schemas.microsoft.com/office/word/2010/wordprocessingCanvas" xmlns:cx="http://schemas.microsoft.com/office/drawing/2014/chartex" xmlns:cx1="http://schemas.microsoft.com/office/drawing/2015/9/8/chartex" xmlns:mc="http://schemas.openxmlformats.org/markup-compatibility/2006" xmlns:o="urn:schemas-microsoft-com:office:office" xmlns:r="http://schemas.openxmlformats.org/officeDocument/2006/relationships" xmlns:m="http://schemas.openxmlformats.org/officeDocument/2006/math" xmlns:v="urn:schemas-microsoft-com:vml" xmlns:wp14="http://schemas.microsoft.com/office/word/2010/wordprocessingDrawing" xmlns:wp="http://schemas.openxmlformats.org/drawingml/2006/wordprocessingDrawing" xmlns:w10="urn:schemas-microsoft-com:office:word" xmlns:w="http://schemas.openxmlformats.org/wordprocessingml/2006/main" xmlns:w14="http://schemas.microsoft.com/office/word/2010/wordml" xmlns:w15="http://schemas.microsoft.com/office/word/2012/wordml" xmlns:w16se="http://schemas.microsoft.com/office/word/2015/wordml/symex" xmlns:wpg="http://schemas.microsoft.com/office/word/2010/wordprocessingGroup" xmlns:wpi="http://schemas.microsoft.com/office/word/2010/wordprocessingInk" xmlns:wne="http://schemas.microsoft.com/office/word/2006/wordml" xmlns:wps="http://schemas.microsoft.com/office/word/2010/wordprocessingShape" mc:Ignorable="w14 w15 w16se wp14">
   <w:footnote w:type="separator" w:id="-1">
     <w:p>
       <w:r>
@@ -323,7 +323,7 @@
 </file>
 
 <file path=word/header1.xml><?xml version="1.0" encoding="utf-8"?>
-<w:hdr xmlns:wpc="http://schemas.microsoft.com/office/word/2010/wordprocessingCanvas" xmlns:cx="http://schemas.microsoft.com/office/drawing/2014/chartex" xmlns:cx1="http://schemas.microsoft.com/office/drawing/2015/9/8/chartex" xmlns:cx2="http://schemas.microsoft.com/office/drawing/2015/10/21/chartex" xmlns:cx3="http://schemas.microsoft.com/office/drawing/2016/5/9/chartex" xmlns:cx4="http://schemas.microsoft.com/office/drawing/2016/5/10/chartex" xmlns:cx5="http://schemas.microsoft.com/office/drawing/2016/5/11/chartex" xmlns:cx6="http://schemas.microsoft.com/office/drawing/2016/5/12/chartex" xmlns:cx7="http://schemas.microsoft.com/office/drawing/2016/5/13/chartex" xmlns:cx8="http://schemas.microsoft.com/office/drawing/2016/5/14/chartex" xmlns:mc="http://schemas.openxmlformats.org/markup-compatibility/2006" xmlns:aink="http://schemas.microsoft.com/office/drawing/2016/ink" xmlns:am3d="http://schemas.microsoft.com/office/drawing/2017/model3d" xmlns:o="urn:schemas-microsoft-com:office:office" xmlns:r="http://schemas.openxmlformats.org/officeDocument/2006/relationships" xmlns:m="http://schemas.openxmlformats.org/officeDocument/2006/math" xmlns:v="urn:schemas-microsoft-com:vml" xmlns:wp14="http://schemas.microsoft.com/office/word/2010/wordprocessingDrawing" xmlns:wp="http://schemas.openxmlformats.org/drawingml/2006/wordprocessingDrawing" xmlns:w10="urn:schemas-microsoft-com:office:word" xmlns:w="http://schemas.openxmlformats.org/wordprocessingml/2006/main" xmlns:w14="http://schemas.microsoft.com/office/word/2010/wordml" xmlns:w15="http://schemas.microsoft.com/office/word/2012/wordml" xmlns:w16cid="http://schemas.microsoft.com/office/word/2016/wordml/cid" xmlns:w16se="http://schemas.microsoft.com/office/word/2015/wordml/symex" xmlns:wpg="http://schemas.microsoft.com/office/word/2010/wordprocessingGroup" xmlns:wpi="http://schemas.microsoft.com/office/word/2010/wordprocessingInk" xmlns:wne="http://schemas.microsoft.com/office/word/2006/wordml" xmlns:wps="http://schemas.microsoft.com/office/word/2010/wordprocessingShape" mc:Ignorable="w14 w15 w16se w16cid wp14">
+<w:hdr xmlns:wpc="http://schemas.microsoft.com/office/word/2010/wordprocessingCanvas" xmlns:cx="http://schemas.microsoft.com/office/drawing/2014/chartex" xmlns:cx1="http://schemas.microsoft.com/office/drawing/2015/9/8/chartex" xmlns:mc="http://schemas.openxmlformats.org/markup-compatibility/2006" xmlns:o="urn:schemas-microsoft-com:office:office" xmlns:r="http://schemas.openxmlformats.org/officeDocument/2006/relationships" xmlns:m="http://schemas.openxmlformats.org/officeDocument/2006/math" xmlns:v="urn:schemas-microsoft-com:vml" xmlns:wp14="http://schemas.microsoft.com/office/word/2010/wordprocessingDrawing" xmlns:wp="http://schemas.openxmlformats.org/drawingml/2006/wordprocessingDrawing" xmlns:w10="urn:schemas-microsoft-com:office:word" xmlns:w="http://schemas.openxmlformats.org/wordprocessingml/2006/main" xmlns:w14="http://schemas.microsoft.com/office/word/2010/wordml" xmlns:w15="http://schemas.microsoft.com/office/word/2012/wordml" xmlns:w16se="http://schemas.microsoft.com/office/word/2015/wordml/symex" xmlns:wpg="http://schemas.microsoft.com/office/word/2010/wordprocessingGroup" xmlns:wpi="http://schemas.microsoft.com/office/word/2010/wordprocessingInk" xmlns:wne="http://schemas.microsoft.com/office/word/2006/wordml" xmlns:wps="http://schemas.microsoft.com/office/word/2010/wordprocessingShape" mc:Ignorable="w14 w15 w16se wp14">
   <w:sdt>
     <w:sdtPr>
       <w:rPr>
@@ -380,7 +380,7 @@
 </file>
 
 <file path=word/header2.xml><?xml version="1.0" encoding="utf-8"?>
-<w:hdr xmlns:wpc="http://schemas.microsoft.com/office/word/2010/wordprocessingCanvas" xmlns:cx="http://schemas.microsoft.com/office/drawing/2014/chartex" xmlns:cx1="http://schemas.microsoft.com/office/drawing/2015/9/8/chartex" xmlns:cx2="http://schemas.microsoft.com/office/drawing/2015/10/21/chartex" xmlns:cx3="http://schemas.microsoft.com/office/drawing/2016/5/9/chartex" xmlns:cx4="http://schemas.microsoft.com/office/drawing/2016/5/10/chartex" xmlns:cx5="http://schemas.microsoft.com/office/drawing/2016/5/11/chartex" xmlns:cx6="http://schemas.microsoft.com/office/drawing/2016/5/12/chartex" xmlns:cx7="http://schemas.microsoft.com/office/drawing/2016/5/13/chartex" xmlns:cx8="http://schemas.microsoft.com/office/drawing/2016/5/14/chartex" xmlns:mc="http://schemas.openxmlformats.org/markup-compatibility/2006" xmlns:aink="http://schemas.microsoft.com/office/drawing/2016/ink" xmlns:am3d="http://schemas.microsoft.com/office/drawing/2017/model3d" xmlns:o="urn:schemas-microsoft-com:office:office" xmlns:r="http://schemas.openxmlformats.org/officeDocument/2006/relationships" xmlns:m="http://schemas.openxmlformats.org/officeDocument/2006/math" xmlns:v="urn:schemas-microsoft-com:vml" xmlns:wp14="http://schemas.microsoft.com/office/word/2010/wordprocessingDrawing" xmlns:wp="http://schemas.openxmlformats.org/drawingml/2006/wordprocessingDrawing" xmlns:w10="urn:schemas-microsoft-com:office:word" xmlns:w="http://schemas.openxmlformats.org/wordprocessingml/2006/main" xmlns:w14="http://schemas.microsoft.com/office/word/2010/wordml" xmlns:w15="http://schemas.microsoft.com/office/word/2012/wordml" xmlns:w16cid="http://schemas.microsoft.com/office/word/2016/wordml/cid" xmlns:w16se="http://schemas.microsoft.com/office/word/2015/wordml/symex" xmlns:wpg="http://schemas.microsoft.com/office/word/2010/wordprocessingGroup" xmlns:wpi="http://schemas.microsoft.com/office/word/2010/wordprocessingInk" xmlns:wne="http://schemas.microsoft.com/office/word/2006/wordml" xmlns:wps="http://schemas.microsoft.com/office/word/2010/wordprocessingShape" mc:Ignorable="w14 w15 w16se w16cid wp14">
+<w:hdr xmlns:wpc="http://schemas.microsoft.com/office/word/2010/wordprocessingCanvas" xmlns:cx="http://schemas.microsoft.com/office/drawing/2014/chartex" xmlns:cx1="http://schemas.microsoft.com/office/drawing/2015/9/8/chartex" xmlns:mc="http://schemas.openxmlformats.org/markup-compatibility/2006" xmlns:o="urn:schemas-microsoft-com:office:office" xmlns:r="http://schemas.openxmlformats.org/officeDocument/2006/relationships" xmlns:m="http://schemas.openxmlformats.org/officeDocument/2006/math" xmlns:v="urn:schemas-microsoft-com:vml" xmlns:wp14="http://schemas.microsoft.com/office/word/2010/wordprocessingDrawing" xmlns:wp="http://schemas.openxmlformats.org/drawingml/2006/wordprocessingDrawing" xmlns:w10="urn:schemas-microsoft-com:office:word" xmlns:w="http://schemas.openxmlformats.org/wordprocessingml/2006/main" xmlns:w14="http://schemas.microsoft.com/office/word/2010/wordml" xmlns:w15="http://schemas.microsoft.com/office/word/2012/wordml" xmlns:w16se="http://schemas.microsoft.com/office/word/2015/wordml/symex" xmlns:wpg="http://schemas.microsoft.com/office/word/2010/wordprocessingGroup" xmlns:wpi="http://schemas.microsoft.com/office/word/2010/wordprocessingInk" xmlns:wne="http://schemas.microsoft.com/office/word/2006/wordml" xmlns:wps="http://schemas.microsoft.com/office/word/2010/wordprocessingShape" mc:Ignorable="w14 w15 w16se wp14">
   <w:sdt>
     <w:sdtPr>
       <w:rPr>
@@ -450,7 +450,7 @@
 </file>
 
 <file path=word/numbering.xml><?xml version="1.0" encoding="utf-8"?>
-<w:numbering xmlns:wpc="http://schemas.microsoft.com/office/word/2010/wordprocessingCanvas" xmlns:cx="http://schemas.microsoft.com/office/drawing/2014/chartex" xmlns:cx1="http://schemas.microsoft.com/office/drawing/2015/9/8/chartex" xmlns:cx2="http://schemas.microsoft.com/office/drawing/2015/10/21/chartex" xmlns:cx3="http://schemas.microsoft.com/office/drawing/2016/5/9/chartex" xmlns:cx4="http://schemas.microsoft.com/office/drawing/2016/5/10/chartex" xmlns:cx5="http://schemas.microsoft.com/office/drawing/2016/5/11/chartex" xmlns:cx6="http://schemas.microsoft.com/office/drawing/2016/5/12/chartex" xmlns:cx7="http://schemas.microsoft.com/office/drawing/2016/5/13/chartex" xmlns:cx8="http://schemas.microsoft.com/office/drawing/2016/5/14/chartex" xmlns:mc="http://schemas.openxmlformats.org/markup-compatibility/2006" xmlns:aink="http://schemas.microsoft.com/office/drawing/2016/ink" xmlns:am3d="http://schemas.microsoft.com/office/drawing/2017/model3d" xmlns:o="urn:schemas-microsoft-com:office:office" xmlns:r="http://schemas.openxmlformats.org/officeDocument/2006/relationships" xmlns:m="http://schemas.openxmlformats.org/officeDocument/2006/math" xmlns:v="urn:schemas-microsoft-com:vml" xmlns:wp14="http://schemas.microsoft.com/office/word/2010/wordprocessingDrawing" xmlns:wp="http://schemas.openxmlformats.org/drawingml/2006/wordprocessingDrawing" xmlns:w10="urn:schemas-microsoft-com:office:word" xmlns:w="http://schemas.openxmlformats.org/wordprocessingml/2006/main" xmlns:w14="http://schemas.microsoft.com/office/word/2010/wordml" xmlns:w15="http://schemas.microsoft.com/office/word/2012/wordml" xmlns:w16cid="http://schemas.microsoft.com/office/word/2016/wordml/cid" xmlns:w16se="http://schemas.microsoft.com/office/word/2015/wordml/symex" xmlns:wpg="http://schemas.microsoft.com/office/word/2010/wordprocessingGroup" xmlns:wpi="http://schemas.microsoft.com/office/word/2010/wordprocessingInk" xmlns:wne="http://schemas.microsoft.com/office/word/2006/wordml" xmlns:wps="http://schemas.microsoft.com/office/word/2010/wordprocessingShape" mc:Ignorable="w14 w15 w16se w16cid wp14">
+<w:numbering xmlns:wpc="http://schemas.microsoft.com/office/word/2010/wordprocessingCanvas" xmlns:cx="http://schemas.microsoft.com/office/drawing/2014/chartex" xmlns:cx1="http://schemas.microsoft.com/office/drawing/2015/9/8/chartex" xmlns:mc="http://schemas.openxmlformats.org/markup-compatibility/2006" xmlns:o="urn:schemas-microsoft-com:office:office" xmlns:r="http://schemas.openxmlformats.org/officeDocument/2006/relationships" xmlns:m="http://schemas.openxmlformats.org/officeDocument/2006/math" xmlns:v="urn:schemas-microsoft-com:vml" xmlns:wp14="http://schemas.microsoft.com/office/word/2010/wordprocessingDrawing" xmlns:wp="http://schemas.openxmlformats.org/drawingml/2006/wordprocessingDrawing" xmlns:w10="urn:schemas-microsoft-com:office:word" xmlns:w="http://schemas.openxmlformats.org/wordprocessingml/2006/main" xmlns:w14="http://schemas.microsoft.com/office/word/2010/wordml" xmlns:w15="http://schemas.microsoft.com/office/word/2012/wordml" xmlns:w16se="http://schemas.microsoft.com/office/word/2015/wordml/symex" xmlns:wpg="http://schemas.microsoft.com/office/word/2010/wordprocessingGroup" xmlns:wpi="http://schemas.microsoft.com/office/word/2010/wordprocessingInk" xmlns:wne="http://schemas.microsoft.com/office/word/2006/wordml" xmlns:wps="http://schemas.microsoft.com/office/word/2010/wordprocessingShape" mc:Ignorable="w14 w15 w16se wp14">
   <w:abstractNum w:abstractNumId="0" w15:restartNumberingAfterBreak="0">
     <w:nsid w:val="0B3B0D92"/>
     <w:multiLevelType w:val="hybridMultilevel"/>
@@ -548,7 +548,7 @@
 </file>
 
 <file path=word/styles.xml><?xml version="1.0" encoding="utf-8"?>
-<w:styles xmlns:mc="http://schemas.openxmlformats.org/markup-compatibility/2006" xmlns:r="http://schemas.openxmlformats.org/officeDocument/2006/relationships" xmlns:w="http://schemas.openxmlformats.org/wordprocessingml/2006/main" xmlns:w14="http://schemas.microsoft.com/office/word/2010/wordml" xmlns:w15="http://schemas.microsoft.com/office/word/2012/wordml" xmlns:w16cid="http://schemas.microsoft.com/office/word/2016/wordml/cid" xmlns:w16se="http://schemas.microsoft.com/office/word/2015/wordml/symex" mc:Ignorable="w14 w15 w16se w16cid">
+<w:styles xmlns:mc="http://schemas.openxmlformats.org/markup-compatibility/2006" xmlns:r="http://schemas.openxmlformats.org/officeDocument/2006/relationships" xmlns:w="http://schemas.openxmlformats.org/wordprocessingml/2006/main" xmlns:w14="http://schemas.microsoft.com/office/word/2010/wordml" xmlns:w15="http://schemas.microsoft.com/office/word/2012/wordml" xmlns:w16se="http://schemas.microsoft.com/office/word/2015/wordml/symex" mc:Ignorable="w14 w15 w16se">
   <w:docDefaults>
     <w:rPrDefault>
       <w:rPr>
@@ -564,7 +564,7 @@
       </w:pPr>
     </w:pPrDefault>
   </w:docDefaults>
-  <w:latentStyles w:defLockedState="0" w:defUIPriority="99" w:defSemiHidden="0" w:defUnhideWhenUsed="0" w:defQFormat="0" w:count="377">
+  <w:latentStyles w:defLockedState="0" w:defUIPriority="99" w:defSemiHidden="0" w:defUnhideWhenUsed="0" w:defQFormat="0" w:count="371">
     <w:lsdException w:name="Normal" w:uiPriority="0" w:qFormat="1"/>
     <w:lsdException w:name="heading 1" w:uiPriority="9" w:qFormat="1"/>
     <w:lsdException w:name="heading 2" w:semiHidden="1" w:uiPriority="9" w:unhideWhenUsed="1" w:qFormat="1"/>
@@ -670,6 +670,7 @@
     <w:lsdException w:name="HTML Sample" w:semiHidden="1" w:unhideWhenUsed="1"/>
     <w:lsdException w:name="HTML Typewriter" w:semiHidden="1" w:unhideWhenUsed="1"/>
     <w:lsdException w:name="HTML Variable" w:semiHidden="1" w:unhideWhenUsed="1"/>
+    <w:lsdException w:name="Normal Table" w:semiHidden="1" w:unhideWhenUsed="1"/>
     <w:lsdException w:name="annotation subject" w:semiHidden="1" w:unhideWhenUsed="1"/>
     <w:lsdException w:name="No List" w:semiHidden="1" w:unhideWhenUsed="1"/>
     <w:lsdException w:name="Outline List 1" w:semiHidden="1" w:unhideWhenUsed="1"/>
@@ -715,9 +716,11 @@
     <w:lsdException w:name="Table Subtle 1" w:semiHidden="1" w:unhideWhenUsed="1"/>
     <w:lsdException w:name="Table Subtle 2" w:semiHidden="1" w:unhideWhenUsed="1"/>
     <w:lsdException w:name="Table Web 1" w:semiHidden="1" w:unhideWhenUsed="1"/>
+    <w:lsdException w:name="Table Web 2" w:semiHidden="1" w:unhideWhenUsed="1"/>
     <w:lsdException w:name="Table Web 3" w:semiHidden="1" w:unhideWhenUsed="1"/>
     <w:lsdException w:name="Balloon Text" w:semiHidden="1" w:unhideWhenUsed="1"/>
     <w:lsdException w:name="Table Grid" w:uiPriority="39"/>
+    <w:lsdException w:name="Table Theme" w:semiHidden="1" w:unhideWhenUsed="1"/>
     <w:lsdException w:name="Placeholder Text" w:semiHidden="1"/>
     <w:lsdException w:name="No Spacing" w:uiPriority="1" w:qFormat="1"/>
     <w:lsdException w:name="Light Shading" w:uiPriority="60"/>
@@ -933,12 +936,6 @@
     <w:lsdException w:name="List Table 5 Dark Accent 6" w:uiPriority="50"/>
     <w:lsdException w:name="List Table 6 Colorful Accent 6" w:uiPriority="51"/>
     <w:lsdException w:name="List Table 7 Colorful Accent 6" w:uiPriority="52"/>
-    <w:lsdException w:name="Mention" w:semiHidden="1" w:unhideWhenUsed="1"/>
-    <w:lsdException w:name="Smart Hyperlink" w:semiHidden="1" w:unhideWhenUsed="1"/>
-    <w:lsdException w:name="Hashtag" w:semiHidden="1" w:unhideWhenUsed="1"/>
-    <w:lsdException w:name="Unresolved Mention" w:semiHidden="1" w:unhideWhenUsed="1"/>
-    <w:lsdException w:name="Smart Link" w:semiHidden="1" w:unhideWhenUsed="1"/>
-    <w:lsdException w:name="Smart Link Error" w:semiHidden="1" w:unhideWhenUsed="1"/>
   </w:latentStyles>
   <w:style w:type="paragraph" w:default="1" w:styleId="Normal">
     <w:name w:val="Normal"/>
@@ -1654,7 +1651,7 @@
 </file>
 
 <file path=customXml/itemProps1.xml><?xml version="1.0" encoding="utf-8"?>
-<ds:datastoreItem xmlns:ds="http://schemas.openxmlformats.org/officeDocument/2006/customXml" ds:itemID="{705450E4-3802-1D48-AACB-B8A53FC04BB4}">
+<ds:datastoreItem xmlns:ds="http://schemas.openxmlformats.org/officeDocument/2006/customXml" ds:itemID="{4B03AD49-B127-4AC1-BF12-5D1325C8AF33}">
   <ds:schemaRefs>
     <ds:schemaRef ds:uri="http://schemas.openxmlformats.org/officeDocument/2006/bibliography"/>
   </ds:schemaRefs>

</xml_diff>